<commit_message>
nmv 07 12 2012
</commit_message>
<xml_diff>
--- a/TS Jatai Ghanam Project/TS 1.3/TS 1.3 Jatai Sanskrit Corrections.docx
+++ b/TS Jatai Ghanam Project/TS 1.3/TS 1.3 Jatai Sanskrit Corrections.docx
@@ -178,7 +178,27 @@
           <w:sz w:val="28"/>
           <w:szCs w:val="32"/>
         </w:rPr>
-        <w:t>(ignore those which are already incorporated in your book’s version and date)</w:t>
+        <w:t>(</w:t>
+      </w:r>
+      <w:proofErr w:type="gramStart"/>
+      <w:r>
+        <w:rPr>
+          <w:b/>
+          <w:bCs/>
+          <w:sz w:val="28"/>
+          <w:szCs w:val="32"/>
+        </w:rPr>
+        <w:t>ignore</w:t>
+      </w:r>
+      <w:proofErr w:type="gramEnd"/>
+      <w:r>
+        <w:rPr>
+          <w:b/>
+          <w:bCs/>
+          <w:sz w:val="28"/>
+          <w:szCs w:val="32"/>
+        </w:rPr>
+        <w:t xml:space="preserve"> those which are already incorporated in your book’s version and date)</w:t>
       </w:r>
     </w:p>
     <w:tbl>
@@ -2013,12 +2033,21 @@
             <w:r>
               <w:rPr>
                 <w:rFonts w:ascii="BRH Devanagari Extra" w:hAnsi="BRH Devanagari Extra" w:cs="BRH Devanagari Extra"/>
+                <w:sz w:val="32"/>
+                <w:szCs w:val="40"/>
+                <w:highlight w:val="green"/>
+              </w:rPr>
+              <w:t>lÉÉæ</w:t>
+            </w:r>
+            <w:r>
+              <w:rPr>
+                <w:rFonts w:ascii="BRH Devanagari Extra" w:hAnsi="BRH Devanagari Extra" w:cs="BRH Devanagari Extra"/>
                 <w:color w:val="FF0000"/>
                 <w:sz w:val="32"/>
                 <w:szCs w:val="40"/>
                 <w:highlight w:val="yellow"/>
               </w:rPr>
-              <w:t>lÉÉæþ</w:t>
+              <w:t>þ</w:t>
             </w:r>
             <w:r>
               <w:rPr>
@@ -3050,7 +3079,27 @@
                 <w:sz w:val="32"/>
                 <w:szCs w:val="40"/>
               </w:rPr>
-              <w:t>)- eÉUç.™þwÉÉhÉÈ | A</w:t>
+              <w:t xml:space="preserve">)- </w:t>
+            </w:r>
+            <w:proofErr w:type="gramStart"/>
+            <w:r>
+              <w:rPr>
+                <w:rFonts w:ascii="BRH Devanagari Extra" w:hAnsi="BRH Devanagari Extra" w:cs="BRH Devanagari Extra"/>
+                <w:color w:val="000000"/>
+                <w:sz w:val="32"/>
+                <w:szCs w:val="40"/>
+              </w:rPr>
+              <w:t>eÉUç.™</w:t>
+            </w:r>
+            <w:proofErr w:type="gramEnd"/>
+            <w:r>
+              <w:rPr>
+                <w:rFonts w:ascii="BRH Devanagari Extra" w:hAnsi="BRH Devanagari Extra" w:cs="BRH Devanagari Extra"/>
+                <w:color w:val="000000"/>
+                <w:sz w:val="32"/>
+                <w:szCs w:val="40"/>
+              </w:rPr>
+              <w:t>þwÉÉhÉÈ | A</w:t>
             </w:r>
             <w:r>
               <w:rPr>
@@ -3086,6 +3135,7 @@
                 <w:lang w:bidi="ta-IN"/>
               </w:rPr>
             </w:pPr>
+            <w:proofErr w:type="gramStart"/>
             <w:r>
               <w:rPr>
                 <w:rFonts w:ascii="BRH Devanagari Extra" w:hAnsi="BRH Devanagari Extra" w:cs="BRH Devanagari Extra"/>
@@ -3103,7 +3153,17 @@
                 <w:sz w:val="32"/>
                 <w:szCs w:val="40"/>
               </w:rPr>
-              <w:t>ÉUç.™þwÉÉhÉÉå</w:t>
+              <w:t>ÉUç.™</w:t>
+            </w:r>
+            <w:proofErr w:type="gramEnd"/>
+            <w:r>
+              <w:rPr>
+                <w:rFonts w:ascii="BRH Devanagari Extra" w:hAnsi="BRH Devanagari Extra" w:cs="BRH Devanagari Extra"/>
+                <w:color w:val="000000"/>
+                <w:sz w:val="32"/>
+                <w:szCs w:val="40"/>
+              </w:rPr>
+              <w:t>þwÉÉhÉÉå</w:t>
             </w:r>
             <w:r>
               <w:rPr>
@@ -3293,7 +3353,27 @@
                 <w:sz w:val="32"/>
                 <w:szCs w:val="40"/>
               </w:rPr>
-              <w:t>)- eÉUç.™þwÉÉhÉÈ | A</w:t>
+              <w:t xml:space="preserve">)- </w:t>
+            </w:r>
+            <w:proofErr w:type="gramStart"/>
+            <w:r>
+              <w:rPr>
+                <w:rFonts w:ascii="BRH Devanagari Extra" w:hAnsi="BRH Devanagari Extra" w:cs="BRH Devanagari Extra"/>
+                <w:color w:val="000000"/>
+                <w:sz w:val="32"/>
+                <w:szCs w:val="40"/>
+              </w:rPr>
+              <w:t>eÉUç.™</w:t>
+            </w:r>
+            <w:proofErr w:type="gramEnd"/>
+            <w:r>
+              <w:rPr>
+                <w:rFonts w:ascii="BRH Devanagari Extra" w:hAnsi="BRH Devanagari Extra" w:cs="BRH Devanagari Extra"/>
+                <w:color w:val="000000"/>
+                <w:sz w:val="32"/>
+                <w:szCs w:val="40"/>
+              </w:rPr>
+              <w:t>þwÉÉhÉÈ | A</w:t>
             </w:r>
             <w:r>
               <w:rPr>
@@ -3329,6 +3409,7 @@
                 <w:lang w:bidi="ta-IN"/>
               </w:rPr>
             </w:pPr>
+            <w:proofErr w:type="gramStart"/>
             <w:r>
               <w:rPr>
                 <w:rFonts w:ascii="BRH Devanagari Extra" w:hAnsi="BRH Devanagari Extra" w:cs="BRH Devanagari Extra"/>
@@ -3346,7 +3427,17 @@
                 <w:sz w:val="32"/>
                 <w:szCs w:val="40"/>
               </w:rPr>
-              <w:t>Uç.™þwÉÉhÉÉå</w:t>
+              <w:t>Uç.™</w:t>
+            </w:r>
+            <w:proofErr w:type="gramEnd"/>
+            <w:r>
+              <w:rPr>
+                <w:rFonts w:ascii="BRH Devanagari Extra" w:hAnsi="BRH Devanagari Extra" w:cs="BRH Devanagari Extra"/>
+                <w:color w:val="000000"/>
+                <w:sz w:val="32"/>
+                <w:szCs w:val="40"/>
+              </w:rPr>
+              <w:t>þwÉÉhÉÉå</w:t>
             </w:r>
             <w:r>
               <w:rPr>
@@ -15902,7 +15993,31 @@
           <w:szCs w:val="32"/>
           <w:highlight w:val="yellow"/>
         </w:rPr>
-        <w:t>(ignore those which are already incorporated in your book’s version and date)</w:t>
+        <w:t>(</w:t>
+      </w:r>
+      <w:proofErr w:type="gramStart"/>
+      <w:r>
+        <w:rPr>
+          <w:b/>
+          <w:bCs/>
+          <w:color w:val="FF0000"/>
+          <w:sz w:val="28"/>
+          <w:szCs w:val="32"/>
+          <w:highlight w:val="yellow"/>
+        </w:rPr>
+        <w:t>ignore</w:t>
+      </w:r>
+      <w:proofErr w:type="gramEnd"/>
+      <w:r>
+        <w:rPr>
+          <w:b/>
+          <w:bCs/>
+          <w:color w:val="FF0000"/>
+          <w:sz w:val="28"/>
+          <w:szCs w:val="32"/>
+          <w:highlight w:val="yellow"/>
+        </w:rPr>
+        <w:t xml:space="preserve"> those which are already incorporated in your book’s version and date)</w:t>
       </w:r>
     </w:p>
     <w:tbl>
@@ -17216,7 +17331,31 @@
                 <w:szCs w:val="32"/>
                 <w:highlight w:val="yellow"/>
               </w:rPr>
-              <w:t>(no elision for “a”</w:t>
+              <w:t>(</w:t>
+            </w:r>
+            <w:proofErr w:type="gramStart"/>
+            <w:r>
+              <w:rPr>
+                <w:b/>
+                <w:bCs/>
+                <w:color w:val="FF0000"/>
+                <w:sz w:val="28"/>
+                <w:szCs w:val="32"/>
+                <w:highlight w:val="yellow"/>
+              </w:rPr>
+              <w:t>no</w:t>
+            </w:r>
+            <w:proofErr w:type="gramEnd"/>
+            <w:r>
+              <w:rPr>
+                <w:b/>
+                <w:bCs/>
+                <w:color w:val="FF0000"/>
+                <w:sz w:val="28"/>
+                <w:szCs w:val="32"/>
+                <w:highlight w:val="yellow"/>
+              </w:rPr>
+              <w:t xml:space="preserve"> elision for “a”</w:t>
             </w:r>
             <w:r>
               <w:rPr>
@@ -17310,7 +17449,27 @@
           <w:sz w:val="28"/>
           <w:szCs w:val="32"/>
         </w:rPr>
-        <w:t>(ignore those which are already incorporated in your book’s version and date)</w:t>
+        <w:t>(</w:t>
+      </w:r>
+      <w:proofErr w:type="gramStart"/>
+      <w:r>
+        <w:rPr>
+          <w:b/>
+          <w:bCs/>
+          <w:sz w:val="28"/>
+          <w:szCs w:val="32"/>
+        </w:rPr>
+        <w:t>ignore</w:t>
+      </w:r>
+      <w:proofErr w:type="gramEnd"/>
+      <w:r>
+        <w:rPr>
+          <w:b/>
+          <w:bCs/>
+          <w:sz w:val="28"/>
+          <w:szCs w:val="32"/>
+        </w:rPr>
+        <w:t xml:space="preserve"> those which are already incorporated in your book’s version and date)</w:t>
       </w:r>
     </w:p>
     <w:tbl>

</xml_diff>